<commit_message>
Milestone 1: function Date::read(...) should be a mutator.
</commit_message>
<xml_diff>
--- a/MS1/project-ms1.docx
+++ b/MS1/project-ms1.docx
@@ -100,11 +100,51 @@
       <w:r>
         <w:t>6</w:t>
       </w:r>
-    </w:p>
-    <w:p>
-      <w:pPr>
-        <w:jc w:val="center"/>
-      </w:pPr>
+      <w:r>
+        <w:t>.1</w:t>
+      </w:r>
+    </w:p>
+    <w:p>
+      <w:pPr>
+        <w:spacing w:before="100" w:beforeAutospacing="1" w:after="100" w:afterAutospacing="1"/>
+        <w:ind w:left="1985" w:hanging="1985"/>
+      </w:pPr>
+      <w:r>
+        <w:rPr>
+          <w:b/>
+        </w:rPr>
+        <w:t>Update 5.3.2019</w:t>
+      </w:r>
+      <w:r>
+        <w:t xml:space="preserve">: Updated requirements for the </w:t>
+      </w:r>
+      <w:r>
+        <w:rPr>
+          <w:rStyle w:val="InlineClass"/>
+        </w:rPr>
+        <w:t>Date</w:t>
+      </w:r>
+      <w:r>
+        <w:rPr>
+          <w:rStyle w:val="InlineCode"/>
+        </w:rPr>
+        <w:t>::read(</w:t>
+      </w:r>
+      <w:r>
+        <w:rPr>
+          <w:rStyle w:val="InlineClass"/>
+        </w:rPr>
+        <w:t>istream</w:t>
+      </w:r>
+      <w:r>
+        <w:rPr>
+          <w:rStyle w:val="InlineCode"/>
+        </w:rPr>
+        <w:t>&amp;)</w:t>
+      </w:r>
+      <w:r>
+        <w:t xml:space="preserve"> function—it should be a modifier not a query.</w:t>
+      </w:r>
     </w:p>
     <w:p>
       <w:r>
@@ -399,6 +439,7 @@
         <w:rPr>
           <w:b/>
         </w:rPr>
+        <w:lastRenderedPageBreak/>
         <w:t>iProduct</w:t>
       </w:r>
       <w:r>
@@ -429,7 +470,6 @@
         </w:rPr>
       </w:pPr>
       <w:r>
-        <w:lastRenderedPageBreak/>
         <w:t>read itself from or write itself to the console</w:t>
       </w:r>
     </w:p>
@@ -3661,7 +3701,15 @@
         <w:t>&amp; is)</w:t>
       </w:r>
       <w:r>
-        <w:t xml:space="preserve">: A query that reads from an input stream a date in the following format: </w:t>
+        <w:t xml:space="preserve">: A </w:t>
+      </w:r>
+      <w:r>
+        <w:t>modifier</w:t>
+      </w:r>
+      <w:bookmarkStart w:id="0" w:name="_GoBack"/>
+      <w:bookmarkEnd w:id="0"/>
+      <w:r>
+        <w:t xml:space="preserve"> that reads from an input stream a date in the following format: </w:t>
       </w:r>
       <w:r>
         <w:rPr>
@@ -4308,8 +4356,6 @@
         </w:rPr>
         <w:t>00</w:t>
       </w:r>
-      <w:bookmarkStart w:id="0" w:name="_GoBack"/>
-      <w:bookmarkEnd w:id="0"/>
       <w:r>
         <w:rPr>
           <w:rFonts w:ascii="Consolas" w:eastAsia="Times New Roman" w:hAnsi="Consolas" w:cs="Courier New"/>

</xml_diff>